<commit_message>
PROCESS Melhorias no processo para atender ao Nível F do MPS.BR
</commit_message>
<xml_diff>
--- a/docs/Project Docs/STE_PGC_PlanoDeGerênciaDeConfiguração.docx
+++ b/docs/Project Docs/STE_PGC_PlanoDeGerênciaDeConfiguração.docx
@@ -2,8 +2,8 @@
 <file path=word/document.xml><?xml version="1.0" encoding="utf-8"?>
 <w:document xmlns:wpc="http://schemas.microsoft.com/office/word/2010/wordprocessingCanvas" xmlns:cx="http://schemas.microsoft.com/office/drawing/2014/chartex" xmlns:cx1="http://schemas.microsoft.com/office/drawing/2015/9/8/chartex" xmlns:cx2="http://schemas.microsoft.com/office/drawing/2015/10/21/chartex" xmlns:mc="http://schemas.openxmlformats.org/markup-compatibility/2006" xmlns:o="urn:schemas-microsoft-com:office:office" xmlns:r="http://schemas.openxmlformats.org/officeDocument/2006/relationships" xmlns:m="http://schemas.openxmlformats.org/officeDocument/2006/math" xmlns:v="urn:schemas-microsoft-com:vml" xmlns:wp14="http://schemas.microsoft.com/office/word/2010/wordprocessingDrawing" xmlns:wp="http://schemas.openxmlformats.org/drawingml/2006/wordprocessingDrawing" xmlns:w10="urn:schemas-microsoft-com:office:word" xmlns:w="http://schemas.openxmlformats.org/wordprocessingml/2006/main" xmlns:w14="http://schemas.microsoft.com/office/word/2010/wordml" xmlns:w15="http://schemas.microsoft.com/office/word/2012/wordml" xmlns:w16se="http://schemas.microsoft.com/office/word/2015/wordml/symex" xmlns:wpg="http://schemas.microsoft.com/office/word/2010/wordprocessingGroup" xmlns:wpi="http://schemas.microsoft.com/office/word/2010/wordprocessingInk" xmlns:wne="http://schemas.microsoft.com/office/word/2006/wordml" xmlns:wps="http://schemas.microsoft.com/office/word/2010/wordprocessingShape" mc:Ignorable="w14 w15 w16se wp14">
   <w:body>
-    <w:bookmarkStart w:id="0" w:name="_Toc450847071"/>
     <w:p>
+      <w:bookmarkStart w:id="0" w:name="_Toc450847071"/>
       <w:r>
         <w:rPr>
           <w:noProof/>
@@ -3401,7 +3401,7 @@
           </mc:Choice>
           <mc:Fallback>
             <w:pict>
-              <v:group w14:anchorId="2D6A1EDF" id="Grupo 4" o:spid="_x0000_s1026" style="position:absolute;left:0;text-align:left;margin-left:15.4pt;margin-top:24.15pt;width:564.45pt;height:799.2pt;z-index:-251657216;mso-height-percent:950;mso-position-horizontal-relative:page;mso-position-vertical-relative:page;mso-height-percent:950" coordsize="63232,91257" o:gfxdata="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">
+              <v:group w14:anchorId="2D6A1EDF" id="Grupo 4" o:spid="_x0000_s1026" style="position:absolute;left:0;text-align:left;margin-left:15.4pt;margin-top:24.15pt;width:564.45pt;height:799.2pt;z-index:-251657216;mso-height-percent:950;mso-position-horizontal-relative:page;mso-position-vertical-relative:page;mso-height-percent:950" coordsize="63232,91257" o:gfxdata="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">
                 <v:rect id="Retângulo 5" o:spid="_x0000_s1027" style="position:absolute;width:1945;height:91257;visibility:visible;mso-wrap-style:square;v-text-anchor:middle" o:gfxdata="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" fillcolor="#44546a [3215]" stroked="f" strokeweight="1pt"/>
                 <v:shapetype id="_x0000_t15" coordsize="21600,21600" o:spt="15" adj="16200" path="m@0,l,,,21600@0,21600,21600,10800xe">
                   <v:stroke joinstyle="miter"/>
@@ -3582,7 +3582,6 @@
           <w:lang w:val="en-GB"/>
         </w:rPr>
       </w:pPr>
-      <w:proofErr w:type="spellStart"/>
       <w:r>
         <w:rPr>
           <w:rFonts w:asciiTheme="majorHAnsi" w:eastAsiaTheme="majorEastAsia" w:hAnsiTheme="majorHAnsi" w:cstheme="majorBidi"/>
@@ -3594,7 +3593,6 @@
         </w:rPr>
         <w:t>StudyEach</w:t>
       </w:r>
-      <w:proofErr w:type="spellEnd"/>
     </w:p>
     <w:p>
       <w:pPr>
@@ -3914,6 +3912,92 @@
                 <w:sz w:val="20"/>
               </w:rPr>
             </w:pPr>
+            <w:r>
+              <w:rPr>
+                <w:rFonts w:ascii="Arial" w:hAnsi="Arial" w:cs="Arial"/>
+                <w:sz w:val="20"/>
+              </w:rPr>
+              <w:t>26/06/2016</w:t>
+            </w:r>
+          </w:p>
+        </w:tc>
+        <w:tc>
+          <w:tcPr>
+            <w:tcW w:w="992" w:type="dxa"/>
+          </w:tcPr>
+          <w:p>
+            <w:pPr>
+              <w:jc w:val="center"/>
+              <w:rPr>
+                <w:rFonts w:ascii="Arial" w:hAnsi="Arial" w:cs="Arial"/>
+                <w:sz w:val="20"/>
+              </w:rPr>
+            </w:pPr>
+            <w:r>
+              <w:rPr>
+                <w:rFonts w:ascii="Arial" w:hAnsi="Arial" w:cs="Arial"/>
+                <w:sz w:val="20"/>
+              </w:rPr>
+              <w:t>1.1</w:t>
+            </w:r>
+          </w:p>
+        </w:tc>
+        <w:tc>
+          <w:tcPr>
+            <w:tcW w:w="3969" w:type="dxa"/>
+          </w:tcPr>
+          <w:p>
+            <w:pPr>
+              <w:jc w:val="center"/>
+              <w:rPr>
+                <w:rFonts w:ascii="Arial" w:hAnsi="Arial" w:cs="Arial"/>
+                <w:sz w:val="20"/>
+              </w:rPr>
+            </w:pPr>
+            <w:r>
+              <w:rPr>
+                <w:rFonts w:ascii="Arial" w:hAnsi="Arial" w:cs="Arial"/>
+                <w:sz w:val="20"/>
+              </w:rPr>
+              <w:t>Alterações visando atender o Nível F do MPS.BR</w:t>
+            </w:r>
+          </w:p>
+        </w:tc>
+        <w:tc>
+          <w:tcPr>
+            <w:tcW w:w="2410" w:type="dxa"/>
+          </w:tcPr>
+          <w:p>
+            <w:pPr>
+              <w:jc w:val="center"/>
+              <w:rPr>
+                <w:rFonts w:ascii="Arial" w:hAnsi="Arial" w:cs="Arial"/>
+                <w:sz w:val="20"/>
+              </w:rPr>
+            </w:pPr>
+            <w:r>
+              <w:rPr>
+                <w:rFonts w:ascii="Arial" w:hAnsi="Arial" w:cs="Arial"/>
+                <w:sz w:val="20"/>
+              </w:rPr>
+              <w:t>Tiago Damascena</w:t>
+            </w:r>
+          </w:p>
+        </w:tc>
+      </w:tr>
+      <w:tr>
+        <w:tc>
+          <w:tcPr>
+            <w:tcW w:w="1418" w:type="dxa"/>
+          </w:tcPr>
+          <w:p>
+            <w:pPr>
+              <w:jc w:val="center"/>
+              <w:rPr>
+                <w:rFonts w:ascii="Arial" w:hAnsi="Arial" w:cs="Arial"/>
+                <w:sz w:val="20"/>
+              </w:rPr>
+            </w:pPr>
           </w:p>
         </w:tc>
         <w:tc>
@@ -4075,64 +4159,6 @@
           </w:p>
         </w:tc>
       </w:tr>
-      <w:tr>
-        <w:tc>
-          <w:tcPr>
-            <w:tcW w:w="1418" w:type="dxa"/>
-          </w:tcPr>
-          <w:p>
-            <w:pPr>
-              <w:jc w:val="center"/>
-              <w:rPr>
-                <w:rFonts w:ascii="Arial" w:hAnsi="Arial" w:cs="Arial"/>
-                <w:sz w:val="20"/>
-              </w:rPr>
-            </w:pPr>
-          </w:p>
-        </w:tc>
-        <w:tc>
-          <w:tcPr>
-            <w:tcW w:w="992" w:type="dxa"/>
-          </w:tcPr>
-          <w:p>
-            <w:pPr>
-              <w:jc w:val="center"/>
-              <w:rPr>
-                <w:rFonts w:ascii="Arial" w:hAnsi="Arial" w:cs="Arial"/>
-                <w:sz w:val="20"/>
-              </w:rPr>
-            </w:pPr>
-          </w:p>
-        </w:tc>
-        <w:tc>
-          <w:tcPr>
-            <w:tcW w:w="3969" w:type="dxa"/>
-          </w:tcPr>
-          <w:p>
-            <w:pPr>
-              <w:jc w:val="center"/>
-              <w:rPr>
-                <w:rFonts w:ascii="Arial" w:hAnsi="Arial" w:cs="Arial"/>
-                <w:sz w:val="20"/>
-              </w:rPr>
-            </w:pPr>
-          </w:p>
-        </w:tc>
-        <w:tc>
-          <w:tcPr>
-            <w:tcW w:w="2410" w:type="dxa"/>
-          </w:tcPr>
-          <w:p>
-            <w:pPr>
-              <w:jc w:val="center"/>
-              <w:rPr>
-                <w:rFonts w:ascii="Arial" w:hAnsi="Arial" w:cs="Arial"/>
-                <w:sz w:val="20"/>
-              </w:rPr>
-            </w:pPr>
-          </w:p>
-        </w:tc>
-      </w:tr>
     </w:tbl>
     <w:p/>
     <w:p/>
@@ -4148,9 +4174,14 @@
     <w:p>
       <w:pPr>
         <w:pStyle w:val="Ttulo1"/>
+        <w:numPr>
+          <w:ilvl w:val="0"/>
+          <w:numId w:val="0"/>
+        </w:numPr>
         <w:pBdr>
           <w:top w:val="single" w:sz="4" w:space="2" w:color="auto" w:shadow="1"/>
         </w:pBdr>
+        <w:ind w:left="432" w:hanging="432"/>
       </w:pPr>
       <w:r>
         <w:lastRenderedPageBreak/>
@@ -4181,39 +4212,45 @@
           <w:iCs/>
           <w:color w:val="auto"/>
         </w:rPr>
-        <w:t xml:space="preserve"> incorpora ao Plano de Projeto o Plano de Gerência de Configuração, que documenta as atividades e padrões de gerência de configuração a serem adotados durante o projeto.</w:t>
+        <w:t xml:space="preserve"> incorpora ao </w:t>
+      </w:r>
+      <w:r>
+        <w:rPr>
+          <w:i w:val="0"/>
+          <w:iCs/>
+          <w:color w:val="auto"/>
+        </w:rPr>
+        <w:t>Projeto o Plano de Gerência de Configuração, que documenta as atividades e padrões de gerência de configuração a serem adotados durante o projeto.</w:t>
+      </w:r>
+    </w:p>
+    <w:p>
+      <w:pPr>
+        <w:pStyle w:val="Ttulo1"/>
+      </w:pPr>
+      <w:bookmarkStart w:id="1" w:name="_Toc450847072"/>
+      <w:r>
+        <w:t>Política de Configuração</w:t>
+      </w:r>
+      <w:bookmarkEnd w:id="1"/>
+    </w:p>
+    <w:p>
+      <w:r>
+        <w:t xml:space="preserve">Nessa seção, são definidos os itens de configuração sob a responsabilidade da gerência de configuração e a nomenclatura para os identificadores dos itens. São apresentados, também a política para numeração de versões e para os </w:t>
+      </w:r>
+      <w:r>
+        <w:rPr>
+          <w:i/>
+          <w:iCs/>
+        </w:rPr>
+        <w:t>baselines</w:t>
+      </w:r>
+      <w:r>
+        <w:t xml:space="preserve"> do projeto.</w:t>
       </w:r>
     </w:p>
     <w:p>
       <w:pPr>
         <w:pStyle w:val="Ttulo2"/>
-      </w:pPr>
-      <w:bookmarkStart w:id="1" w:name="_Toc450847072"/>
-      <w:r>
-        <w:t>Política de Configuração</w:t>
-      </w:r>
-      <w:bookmarkEnd w:id="1"/>
-    </w:p>
-    <w:p>
-      <w:r>
-        <w:t xml:space="preserve">Nessa seção, são definidos os itens de configuração sob a responsabilidade da gerência de configuração e a nomenclatura para os identificadores dos itens. São apresentados, também a política para numeração de versões e para os </w:t>
-      </w:r>
-      <w:proofErr w:type="spellStart"/>
-      <w:r>
-        <w:rPr>
-          <w:i/>
-          <w:iCs/>
-        </w:rPr>
-        <w:t>baselines</w:t>
-      </w:r>
-      <w:proofErr w:type="spellEnd"/>
-      <w:r>
-        <w:t xml:space="preserve"> do projeto.</w:t>
-      </w:r>
-    </w:p>
-    <w:p>
-      <w:pPr>
-        <w:pStyle w:val="Ttulo3"/>
       </w:pPr>
       <w:bookmarkStart w:id="2" w:name="_Toc46330549"/>
       <w:bookmarkStart w:id="3" w:name="_Toc450847073"/>
@@ -4475,7 +4512,7 @@
     </w:tbl>
     <w:p>
       <w:pPr>
-        <w:pStyle w:val="Ttulo3"/>
+        <w:pStyle w:val="Ttulo2"/>
       </w:pPr>
       <w:bookmarkStart w:id="4" w:name="_Toc450847074"/>
       <w:r>
@@ -4552,32 +4589,7 @@
           <w:b/>
           <w:lang w:val="es-ES_tradnl"/>
         </w:rPr>
-        <w:t>_&lt;</w:t>
-      </w:r>
-      <w:proofErr w:type="spellStart"/>
-      <w:r>
-        <w:rPr>
-          <w:b/>
-          <w:lang w:val="es-ES_tradnl"/>
-        </w:rPr>
-        <w:t>TextoLivre</w:t>
-      </w:r>
-      <w:proofErr w:type="spellEnd"/>
-      <w:proofErr w:type="gramStart"/>
-      <w:r>
-        <w:rPr>
-          <w:b/>
-          <w:lang w:val="es-ES_tradnl"/>
-        </w:rPr>
-        <w:t>&gt;.&lt;</w:t>
-      </w:r>
-      <w:proofErr w:type="gramEnd"/>
-      <w:r>
-        <w:rPr>
-          <w:b/>
-          <w:lang w:val="es-ES_tradnl"/>
-        </w:rPr>
-        <w:t>EXT&gt;</w:t>
+        <w:t>_&lt;TextoLivre&gt;.&lt;EXT&gt;</w:t>
       </w:r>
     </w:p>
     <w:p>
@@ -4710,48 +4722,18 @@
                 <w:lang w:val="en-GB"/>
               </w:rPr>
             </w:pPr>
-            <w:proofErr w:type="spellStart"/>
             <w:r>
               <w:rPr>
                 <w:lang w:val="en-GB"/>
               </w:rPr>
-              <w:t>Identifica</w:t>
-            </w:r>
-            <w:proofErr w:type="spellEnd"/>
-            <w:r>
-              <w:rPr>
-                <w:lang w:val="en-GB"/>
-              </w:rPr>
-              <w:t xml:space="preserve"> o </w:t>
-            </w:r>
-            <w:proofErr w:type="spellStart"/>
-            <w:r>
-              <w:rPr>
-                <w:lang w:val="en-GB"/>
-              </w:rPr>
-              <w:t>sistema</w:t>
-            </w:r>
-            <w:proofErr w:type="spellEnd"/>
-            <w:r>
-              <w:rPr>
-                <w:lang w:val="en-GB"/>
-              </w:rPr>
-              <w:t>. “</w:t>
+              <w:t>Identifica o sistema. “</w:t>
             </w:r>
             <w:r>
               <w:rPr>
                 <w:lang w:val="en-GB"/>
               </w:rPr>
-              <w:t xml:space="preserve">STE - </w:t>
+              <w:t>STE - StudyEach</w:t>
             </w:r>
-            <w:proofErr w:type="spellStart"/>
-            <w:r>
-              <w:rPr>
-                <w:lang w:val="en-GB"/>
-              </w:rPr>
-              <w:t>StudyEach</w:t>
-            </w:r>
-            <w:proofErr w:type="spellEnd"/>
             <w:r>
               <w:rPr>
                 <w:lang w:val="en-GB"/>
@@ -4826,15 +4808,7 @@
               <w:pStyle w:val="TsNormal"/>
             </w:pPr>
             <w:r>
-              <w:t>&lt;</w:t>
-            </w:r>
-            <w:proofErr w:type="spellStart"/>
-            <w:r>
-              <w:t>TextoLivre</w:t>
-            </w:r>
-            <w:proofErr w:type="spellEnd"/>
-            <w:r>
-              <w:t>&gt;</w:t>
+              <w:t>&lt;TextoLivre&gt;</w:t>
             </w:r>
           </w:p>
           <w:p>
@@ -4910,13 +4884,28 @@
         </w:tc>
       </w:tr>
     </w:tbl>
-    <w:p/>
     <w:p>
       <w:pPr>
-        <w:pStyle w:val="Ttulo3"/>
+        <w:spacing w:before="0" w:after="160" w:line="259" w:lineRule="auto"/>
+        <w:jc w:val="left"/>
+      </w:pPr>
+    </w:p>
+    <w:p>
+      <w:pPr>
+        <w:spacing w:before="0" w:after="160" w:line="259" w:lineRule="auto"/>
+        <w:jc w:val="left"/>
+      </w:pPr>
+      <w:r>
+        <w:br w:type="page"/>
+      </w:r>
+    </w:p>
+    <w:p>
+      <w:pPr>
+        <w:pStyle w:val="Ttulo2"/>
       </w:pPr>
       <w:bookmarkStart w:id="7" w:name="_Toc450847075"/>
       <w:r>
+        <w:lastRenderedPageBreak/>
         <w:t>Numeração das versões</w:t>
       </w:r>
       <w:bookmarkEnd w:id="5"/>
@@ -4943,7 +4932,6 @@
           <w:noProof/>
           <w:sz w:val="20"/>
         </w:rPr>
-        <w:lastRenderedPageBreak/>
         <w:drawing>
           <wp:inline distT="0" distB="0" distL="0" distR="0" wp14:anchorId="0C560AAA" wp14:editId="5BE3D1DB">
             <wp:extent cx="4352925" cy="1657350"/>
@@ -4962,7 +4950,7 @@
                     </pic:cNvPicPr>
                   </pic:nvPicPr>
                   <pic:blipFill>
-                    <a:blip r:embed="rId5">
+                    <a:blip r:embed="rId7">
                       <a:extLst>
                         <a:ext uri="{28A0092B-C50C-407E-A947-70E740481C1C}">
                           <a14:useLocalDpi xmlns:a14="http://schemas.microsoft.com/office/drawing/2010/main" val="0"/>
@@ -5004,278 +4992,302 @@
       </w:pPr>
     </w:p>
     <w:p>
-      <w:r>
+      <w:pPr>
+        <w:rPr>
+          <w:strike/>
+        </w:rPr>
+      </w:pPr>
+      <w:r>
+        <w:rPr>
+          <w:strike/>
+        </w:rPr>
         <w:t xml:space="preserve">O número inicial do </w:t>
       </w:r>
       <w:r>
         <w:rPr>
           <w:i/>
           <w:iCs/>
+          <w:strike/>
         </w:rPr>
         <w:t>build</w:t>
       </w:r>
       <w:r>
+        <w:rPr>
+          <w:strike/>
+        </w:rPr>
         <w:t xml:space="preserve"> é </w:t>
       </w:r>
       <w:r>
         <w:rPr>
           <w:b/>
           <w:bCs/>
+          <w:strike/>
         </w:rPr>
         <w:t>0.0.0</w:t>
       </w:r>
       <w:r>
+        <w:rPr>
+          <w:strike/>
+        </w:rPr>
         <w:t xml:space="preserve">. Quando cada </w:t>
       </w:r>
       <w:r>
         <w:rPr>
           <w:i/>
           <w:iCs/>
+          <w:strike/>
         </w:rPr>
         <w:t>release</w:t>
       </w:r>
       <w:r>
-        <w:t xml:space="preserve"> interno for lançado, o segundo </w:t>
-      </w:r>
-      <w:bookmarkStart w:id="8" w:name="_GoBack"/>
-      <w:bookmarkEnd w:id="8"/>
-      <w:r>
-        <w:t xml:space="preserve">dígito deve ser incrementado. Desse modo, o primeiro </w:t>
+        <w:rPr>
+          <w:strike/>
+        </w:rPr>
+        <w:t xml:space="preserve"> interno for lançado, o segundo dígito deve ser incrementado. Desse modo, o primeiro </w:t>
       </w:r>
       <w:r>
         <w:rPr>
           <w:i/>
           <w:iCs/>
+          <w:strike/>
         </w:rPr>
         <w:t>release</w:t>
       </w:r>
       <w:r>
+        <w:rPr>
+          <w:strike/>
+        </w:rPr>
         <w:t xml:space="preserve"> interno é nomeado </w:t>
       </w:r>
       <w:r>
         <w:rPr>
           <w:b/>
           <w:bCs/>
+          <w:strike/>
         </w:rPr>
         <w:t>0.1.0</w:t>
       </w:r>
       <w:r>
+        <w:rPr>
+          <w:strike/>
+        </w:rPr>
         <w:t xml:space="preserve">. Quando um </w:t>
       </w:r>
       <w:r>
         <w:rPr>
           <w:i/>
           <w:iCs/>
+          <w:strike/>
         </w:rPr>
         <w:t>build</w:t>
       </w:r>
       <w:r>
+        <w:rPr>
+          <w:strike/>
+        </w:rPr>
         <w:t xml:space="preserve"> (que não constitua um release interno) for gerado, deve-se incrementar o terceiro dígito. Desse modo, o primeiro </w:t>
       </w:r>
       <w:r>
         <w:rPr>
           <w:i/>
           <w:iCs/>
+          <w:strike/>
         </w:rPr>
         <w:t>build</w:t>
       </w:r>
       <w:r>
+        <w:rPr>
+          <w:strike/>
+        </w:rPr>
         <w:t xml:space="preserve"> lançado depois do primeiro </w:t>
       </w:r>
       <w:r>
         <w:rPr>
           <w:i/>
           <w:iCs/>
+          <w:strike/>
         </w:rPr>
         <w:t>release</w:t>
       </w:r>
       <w:r>
+        <w:rPr>
+          <w:strike/>
+        </w:rPr>
         <w:t xml:space="preserve"> interno é nomeado </w:t>
       </w:r>
       <w:r>
         <w:rPr>
           <w:b/>
           <w:bCs/>
+          <w:strike/>
         </w:rPr>
         <w:t>0.1.1</w:t>
       </w:r>
       <w:r>
+        <w:rPr>
+          <w:strike/>
+        </w:rPr>
         <w:t xml:space="preserve">. O segundo </w:t>
       </w:r>
       <w:r>
         <w:rPr>
           <w:i/>
           <w:iCs/>
+          <w:strike/>
         </w:rPr>
         <w:t>release</w:t>
       </w:r>
       <w:r>
+        <w:rPr>
+          <w:strike/>
+        </w:rPr>
         <w:t xml:space="preserve"> interno será </w:t>
       </w:r>
       <w:r>
         <w:rPr>
           <w:b/>
           <w:bCs/>
+          <w:strike/>
         </w:rPr>
         <w:t>0.2.0</w:t>
       </w:r>
       <w:r>
+        <w:rPr>
+          <w:strike/>
+        </w:rPr>
         <w:t xml:space="preserve">. Quando for lançado o primeiro </w:t>
       </w:r>
       <w:r>
         <w:rPr>
           <w:i/>
           <w:iCs/>
+          <w:strike/>
         </w:rPr>
         <w:t>Golden</w:t>
       </w:r>
       <w:r>
+        <w:rPr>
+          <w:strike/>
+        </w:rPr>
         <w:t xml:space="preserve"> </w:t>
       </w:r>
       <w:r>
         <w:rPr>
           <w:i/>
           <w:iCs/>
+          <w:strike/>
         </w:rPr>
         <w:t>Release</w:t>
       </w:r>
       <w:r>
+        <w:rPr>
+          <w:strike/>
+        </w:rPr>
         <w:t xml:space="preserve">, deve-se incrementar o primeiro dígito e zerar os demais dígitos, o que no caso resulta na versão de número </w:t>
       </w:r>
       <w:r>
         <w:rPr>
           <w:b/>
           <w:bCs/>
+          <w:strike/>
         </w:rPr>
         <w:t>1.0.0</w:t>
       </w:r>
       <w:r>
+        <w:rPr>
+          <w:strike/>
+        </w:rPr>
         <w:t>.</w:t>
-      </w:r>
-    </w:p>
-    <w:p>
-      <w:r>
-        <w:t xml:space="preserve">Cada final de Sprint gera um </w:t>
-      </w:r>
-      <w:r>
-        <w:rPr>
-          <w:i/>
-        </w:rPr>
-        <w:t>release</w:t>
-      </w:r>
-      <w:r>
-        <w:t>. Builds podem ocorrer durante o Sprint quando a finalização de uma tarefa necessitar do mesmo ou impactar em demais tarefas.</w:t>
       </w:r>
     </w:p>
     <w:p>
       <w:pPr>
-        <w:pStyle w:val="Ttulo3"/>
+        <w:rPr>
+          <w:strike/>
+        </w:rPr>
       </w:pPr>
-      <w:bookmarkStart w:id="9" w:name="_Toc450847076"/>
-      <w:r>
-        <w:t>Procedimentos para Integração Contínua</w:t>
-      </w:r>
-      <w:bookmarkEnd w:id="9"/>
+      <w:r>
+        <w:rPr>
+          <w:strike/>
+        </w:rPr>
+        <w:t xml:space="preserve">Cada final de Sprint gera um </w:t>
+      </w:r>
+      <w:r>
+        <w:rPr>
+          <w:i/>
+          <w:strike/>
+        </w:rPr>
+        <w:t>release</w:t>
+      </w:r>
+      <w:r>
+        <w:rPr>
+          <w:strike/>
+        </w:rPr>
+        <w:t>. Builds podem ocorrer durante o Sprint quando a finalização de uma tarefa necessitar do mesmo ou impactar em demais tarefas.</w:t>
+      </w:r>
     </w:p>
     <w:p>
       <w:pPr>
-        <w:pStyle w:val="instrucaodepreenchimento"/>
-        <w:rPr>
-          <w:i w:val="0"/>
-          <w:iCs/>
-          <w:color w:val="auto"/>
+        <w:pStyle w:val="Ttulo2"/>
+        <w:rPr>
+          <w:i/>
         </w:rPr>
       </w:pPr>
-      <w:r>
-        <w:rPr>
-          <w:i w:val="0"/>
-          <w:iCs/>
-          <w:color w:val="auto"/>
-        </w:rPr>
-        <w:t>Essa seção define, essencialmente, como se dará o processo de construção de builds no projeto. Um build é uma versão operacional da aplicação que demonstra um subconjunto dos requisitos da aplicação final a ser desenvolvida, não constituindo necessariamente um release interno. Costuma-se dizer que a geração de builds atua como um medidor do batimento cardíaco do projeto.</w:t>
-      </w:r>
+      <w:bookmarkStart w:id="8" w:name="_Toc450847077"/>
+      <w:r>
+        <w:t xml:space="preserve">Numeração e identificação de </w:t>
+      </w:r>
+      <w:r>
+        <w:rPr>
+          <w:i/>
+        </w:rPr>
+        <w:t>branchs</w:t>
+      </w:r>
+      <w:r>
+        <w:t xml:space="preserve"> e </w:t>
+      </w:r>
+      <w:r>
+        <w:rPr>
+          <w:i/>
+        </w:rPr>
+        <w:t>commits</w:t>
+      </w:r>
+      <w:bookmarkEnd w:id="8"/>
     </w:p>
     <w:p>
       <w:r>
-        <w:t>Será utilizado no projeto o conceito de builds periódicos, onde a demanda de builds será definida, pela necessidade da realização de testes de unidade durante o desenvolvimento.</w:t>
+        <w:t xml:space="preserve">Durante a execução desse projeto, todos os </w:t>
+      </w:r>
+      <w:r>
+        <w:rPr>
+          <w:i/>
+        </w:rPr>
+        <w:t>branchs</w:t>
+      </w:r>
+      <w:r>
+        <w:t xml:space="preserve"> gerados ou </w:t>
+      </w:r>
+      <w:r>
+        <w:rPr>
+          <w:i/>
+        </w:rPr>
+        <w:t>commits</w:t>
+      </w:r>
+      <w:r>
+        <w:t xml:space="preserve"> realizados devem seguir o padrão GitFlow. Uma breve descrição do padrão pode ser observada na imagem a seguir:</w:t>
       </w:r>
     </w:p>
     <w:p>
       <w:pPr>
-        <w:pStyle w:val="Ttulo3"/>
-        <w:rPr>
-          <w:i/>
-        </w:rPr>
+        <w:jc w:val="center"/>
       </w:pPr>
-      <w:bookmarkStart w:id="10" w:name="_Toc450847077"/>
-      <w:r>
-        <w:t xml:space="preserve">Numeração e identificação de </w:t>
-      </w:r>
-      <w:proofErr w:type="spellStart"/>
-      <w:r>
-        <w:rPr>
-          <w:i/>
-        </w:rPr>
-        <w:t>branchs</w:t>
-      </w:r>
-      <w:proofErr w:type="spellEnd"/>
-      <w:r>
-        <w:t xml:space="preserve"> e </w:t>
-      </w:r>
-      <w:proofErr w:type="spellStart"/>
-      <w:r>
-        <w:rPr>
-          <w:i/>
-        </w:rPr>
-        <w:t>commits</w:t>
-      </w:r>
-      <w:bookmarkEnd w:id="10"/>
-      <w:proofErr w:type="spellEnd"/>
-    </w:p>
-    <w:p>
-      <w:r>
-        <w:t xml:space="preserve">Durante a execução desse projeto, todos os </w:t>
-      </w:r>
-      <w:proofErr w:type="spellStart"/>
-      <w:r>
-        <w:rPr>
-          <w:i/>
-        </w:rPr>
-        <w:t>branchs</w:t>
-      </w:r>
-      <w:proofErr w:type="spellEnd"/>
-      <w:r>
-        <w:t xml:space="preserve"> gerados ou </w:t>
-      </w:r>
-      <w:proofErr w:type="spellStart"/>
-      <w:r>
-        <w:rPr>
-          <w:i/>
-        </w:rPr>
-        <w:t>commits</w:t>
-      </w:r>
-      <w:proofErr w:type="spellEnd"/>
-      <w:r>
-        <w:t xml:space="preserve"> realizados devem seguir o padrão </w:t>
-      </w:r>
-      <w:proofErr w:type="spellStart"/>
-      <w:r>
-        <w:t>GitFlow</w:t>
-      </w:r>
-      <w:proofErr w:type="spellEnd"/>
-      <w:r>
-        <w:t>. Uma breve descrição do padrão pode ser observada na imagem a seguir:</w:t>
-      </w:r>
-    </w:p>
-    <w:p>
       <w:r>
         <w:rPr>
           <w:noProof/>
         </w:rPr>
-        <w:lastRenderedPageBreak/>
         <w:drawing>
-          <wp:inline distT="0" distB="0" distL="0" distR="0" wp14:anchorId="4DF69DF1" wp14:editId="09160929">
-            <wp:extent cx="5759450" cy="4137660"/>
+          <wp:inline distT="0" distB="0" distL="0" distR="0" wp14:anchorId="4DF69DF1" wp14:editId="428E23E5">
+            <wp:extent cx="5257800" cy="3777268"/>
             <wp:effectExtent l="0" t="0" r="0" b="0"/>
             <wp:docPr id="2" name="Imagem 2"/>
             <wp:cNvGraphicFramePr>
@@ -5289,7 +5301,7 @@
                     <pic:cNvPicPr/>
                   </pic:nvPicPr>
                   <pic:blipFill>
-                    <a:blip r:embed="rId6">
+                    <a:blip r:embed="rId8">
                       <a:extLst>
                         <a:ext uri="{28A0092B-C50C-407E-A947-70E740481C1C}">
                           <a14:useLocalDpi xmlns:a14="http://schemas.microsoft.com/office/drawing/2010/main" val="0"/>
@@ -5303,7 +5315,7 @@
                   <pic:spPr>
                     <a:xfrm>
                       <a:off x="0" y="0"/>
-                      <a:ext cx="5759450" cy="4137660"/>
+                      <a:ext cx="5257800" cy="3777268"/>
                     </a:xfrm>
                     <a:prstGeom prst="rect">
                       <a:avLst/>
@@ -5315,20 +5327,20 @@
           </wp:inline>
         </w:drawing>
       </w:r>
+      <w:bookmarkStart w:id="9" w:name="_GoBack"/>
+      <w:bookmarkEnd w:id="9"/>
     </w:p>
     <w:p/>
     <w:p>
       <w:r>
         <w:t xml:space="preserve">Os </w:t>
       </w:r>
-      <w:proofErr w:type="spellStart"/>
       <w:r>
         <w:rPr>
           <w:i/>
         </w:rPr>
         <w:t>branchs</w:t>
       </w:r>
-      <w:proofErr w:type="spellEnd"/>
       <w:r>
         <w:t xml:space="preserve"> devem ser nomeados de acordo com a tarefa que representa sua existência, seguindo o seguinte padrão:</w:t>
       </w:r>
@@ -5346,23 +5358,7 @@
           <w:b/>
           <w:lang w:val="en-GB"/>
         </w:rPr>
-        <w:t>feature/TASK-&lt;</w:t>
-      </w:r>
-      <w:proofErr w:type="spellStart"/>
-      <w:r>
-        <w:rPr>
-          <w:b/>
-          <w:lang w:val="en-GB"/>
-        </w:rPr>
-        <w:t>id_da_tarefa</w:t>
-      </w:r>
-      <w:proofErr w:type="spellEnd"/>
-      <w:r>
-        <w:rPr>
-          <w:b/>
-          <w:lang w:val="en-GB"/>
-        </w:rPr>
-        <w:t>&gt;</w:t>
+        <w:t>feature/TASK-&lt;id_da_tarefa&gt;</w:t>
       </w:r>
     </w:p>
     <w:p>
@@ -5465,13 +5461,9 @@
             <w:r>
               <w:t>&lt;</w:t>
             </w:r>
-            <w:proofErr w:type="spellStart"/>
-            <w:proofErr w:type="gramStart"/>
             <w:r>
               <w:t>feature</w:t>
             </w:r>
-            <w:proofErr w:type="spellEnd"/>
-            <w:proofErr w:type="gramEnd"/>
             <w:r>
               <w:t>&gt;</w:t>
             </w:r>
@@ -5488,15 +5480,7 @@
               <w:ind w:firstLine="0"/>
             </w:pPr>
             <w:r>
-              <w:t xml:space="preserve">Identificação do padrão </w:t>
-            </w:r>
-            <w:proofErr w:type="spellStart"/>
-            <w:r>
-              <w:t>gitflow</w:t>
-            </w:r>
-            <w:proofErr w:type="spellEnd"/>
-            <w:r>
-              <w:t xml:space="preserve"> para tarefas</w:t>
+              <w:t>Identificação do padrão gitflow para tarefas</w:t>
             </w:r>
           </w:p>
         </w:tc>
@@ -5519,16 +5503,9 @@
             <w:r>
               <w:t>&lt;</w:t>
             </w:r>
-            <w:proofErr w:type="spellStart"/>
-            <w:proofErr w:type="gramStart"/>
             <w:r>
-              <w:t>id</w:t>
+              <w:t>id_da_tarefa</w:t>
             </w:r>
-            <w:proofErr w:type="gramEnd"/>
-            <w:r>
-              <w:t>_da_tarefa</w:t>
-            </w:r>
-            <w:proofErr w:type="spellEnd"/>
             <w:r>
               <w:t>&gt;</w:t>
             </w:r>
@@ -5545,15 +5522,7 @@
               <w:ind w:firstLine="0"/>
             </w:pPr>
             <w:r>
-              <w:t xml:space="preserve">Identificador único da tarefa que gerou a </w:t>
-            </w:r>
-            <w:proofErr w:type="spellStart"/>
-            <w:r>
-              <w:t>task</w:t>
-            </w:r>
-            <w:proofErr w:type="spellEnd"/>
-            <w:r>
-              <w:t>.</w:t>
+              <w:t>Identificador único da tarefa que gerou a task.</w:t>
             </w:r>
           </w:p>
         </w:tc>
@@ -5564,36 +5533,30 @@
       <w:r>
         <w:t xml:space="preserve">Todo </w:t>
       </w:r>
-      <w:proofErr w:type="spellStart"/>
       <w:r>
         <w:rPr>
           <w:i/>
         </w:rPr>
         <w:t>commit</w:t>
       </w:r>
-      <w:proofErr w:type="spellEnd"/>
       <w:r>
         <w:t xml:space="preserve"> deve identificar o </w:t>
       </w:r>
-      <w:proofErr w:type="spellStart"/>
       <w:r>
         <w:rPr>
           <w:i/>
         </w:rPr>
         <w:t>branch</w:t>
       </w:r>
-      <w:proofErr w:type="spellEnd"/>
       <w:r>
         <w:t xml:space="preserve"> que originou as alterações a fim de facilitar os processos de revisão. Os textos de </w:t>
       </w:r>
-      <w:proofErr w:type="spellStart"/>
       <w:r>
         <w:rPr>
           <w:i/>
         </w:rPr>
         <w:t>commit</w:t>
       </w:r>
-      <w:proofErr w:type="spellEnd"/>
       <w:r>
         <w:t xml:space="preserve"> devem ser identificados da seguinte forma:</w:t>
       </w:r>
@@ -5609,29 +5572,7 @@
         <w:rPr>
           <w:b/>
         </w:rPr>
-        <w:t>&lt;</w:t>
-      </w:r>
-      <w:proofErr w:type="spellStart"/>
-      <w:proofErr w:type="gramStart"/>
-      <w:r>
-        <w:rPr>
-          <w:b/>
-        </w:rPr>
-        <w:t>nome</w:t>
-      </w:r>
-      <w:proofErr w:type="gramEnd"/>
-      <w:r>
-        <w:rPr>
-          <w:b/>
-        </w:rPr>
-        <w:t>_do_branch</w:t>
-      </w:r>
-      <w:proofErr w:type="spellEnd"/>
-      <w:r>
-        <w:rPr>
-          <w:b/>
-        </w:rPr>
-        <w:t>&gt; &lt;texto&gt;</w:t>
+        <w:t>&lt;nome_do_branch&gt; &lt;texto&gt;</w:t>
       </w:r>
     </w:p>
     <w:p/>
@@ -5728,16 +5669,9 @@
             <w:r>
               <w:t>&lt;</w:t>
             </w:r>
-            <w:proofErr w:type="spellStart"/>
-            <w:proofErr w:type="gramStart"/>
             <w:r>
-              <w:t>nome</w:t>
+              <w:t>nome_do_branch</w:t>
             </w:r>
-            <w:proofErr w:type="gramEnd"/>
-            <w:r>
-              <w:t>_do_branch</w:t>
-            </w:r>
-            <w:proofErr w:type="spellEnd"/>
             <w:r>
               <w:t>&gt;</w:t>
             </w:r>
@@ -5754,24 +5688,14 @@
               <w:ind w:firstLine="0"/>
             </w:pPr>
             <w:r>
-              <w:t xml:space="preserve">Nome do </w:t>
+              <w:t xml:space="preserve">Nome do branch relacionado ao </w:t>
             </w:r>
-            <w:proofErr w:type="spellStart"/>
-            <w:r>
-              <w:t>branch</w:t>
-            </w:r>
-            <w:proofErr w:type="spellEnd"/>
-            <w:r>
-              <w:t xml:space="preserve"> relacionado ao </w:t>
-            </w:r>
-            <w:proofErr w:type="spellStart"/>
             <w:r>
               <w:rPr>
                 <w:i/>
               </w:rPr>
               <w:t>commit</w:t>
             </w:r>
-            <w:proofErr w:type="spellEnd"/>
             <w:r>
               <w:t>.</w:t>
             </w:r>
@@ -5796,11 +5720,9 @@
             <w:r>
               <w:t>&lt;</w:t>
             </w:r>
-            <w:proofErr w:type="gramStart"/>
             <w:r>
               <w:t>texto</w:t>
             </w:r>
-            <w:proofErr w:type="gramEnd"/>
             <w:r>
               <w:t>&gt;</w:t>
             </w:r>
@@ -5819,16 +5741,137 @@
             <w:r>
               <w:t xml:space="preserve">Texto explicativo sobre as alterações realizadas no </w:t>
             </w:r>
-            <w:proofErr w:type="spellStart"/>
             <w:r>
               <w:rPr>
                 <w:i/>
               </w:rPr>
               <w:t>commit</w:t>
             </w:r>
-            <w:proofErr w:type="spellEnd"/>
             <w:r>
               <w:t>.</w:t>
+            </w:r>
+          </w:p>
+        </w:tc>
+      </w:tr>
+    </w:tbl>
+    <w:p>
+      <w:pPr>
+        <w:pStyle w:val="Ttulo1"/>
+      </w:pPr>
+      <w:bookmarkStart w:id="10" w:name="_Toc450847078"/>
+      <w:r>
+        <w:t>Organização e Responsabilidades</w:t>
+      </w:r>
+      <w:bookmarkEnd w:id="10"/>
+    </w:p>
+    <w:tbl>
+      <w:tblPr>
+        <w:tblW w:w="8789" w:type="dxa"/>
+        <w:tblInd w:w="-147" w:type="dxa"/>
+        <w:tblBorders>
+          <w:top w:val="single" w:sz="4" w:space="0" w:color="auto"/>
+          <w:left w:val="single" w:sz="4" w:space="0" w:color="auto"/>
+          <w:bottom w:val="single" w:sz="4" w:space="0" w:color="auto"/>
+          <w:right w:val="single" w:sz="4" w:space="0" w:color="auto"/>
+          <w:insideH w:val="single" w:sz="4" w:space="0" w:color="auto"/>
+          <w:insideV w:val="single" w:sz="4" w:space="0" w:color="auto"/>
+        </w:tblBorders>
+        <w:tblLayout w:type="fixed"/>
+        <w:tblLook w:val="0000" w:firstRow="0" w:lastRow="0" w:firstColumn="0" w:lastColumn="0" w:noHBand="0" w:noVBand="0"/>
+      </w:tblPr>
+      <w:tblGrid>
+        <w:gridCol w:w="2035"/>
+        <w:gridCol w:w="6754"/>
+      </w:tblGrid>
+      <w:tr>
+        <w:tc>
+          <w:tcPr>
+            <w:tcW w:w="2035" w:type="dxa"/>
+            <w:shd w:val="clear" w:color="auto" w:fill="AEAAAA" w:themeFill="background2" w:themeFillShade="BF"/>
+          </w:tcPr>
+          <w:p>
+            <w:pPr>
+              <w:jc w:val="center"/>
+              <w:rPr>
+                <w:b/>
+                <w:szCs w:val="24"/>
+              </w:rPr>
+            </w:pPr>
+            <w:r>
+              <w:rPr>
+                <w:b/>
+                <w:szCs w:val="24"/>
+              </w:rPr>
+              <w:t>Nome</w:t>
+            </w:r>
+          </w:p>
+        </w:tc>
+        <w:tc>
+          <w:tcPr>
+            <w:tcW w:w="6754" w:type="dxa"/>
+            <w:shd w:val="clear" w:color="auto" w:fill="AEAAAA" w:themeFill="background2" w:themeFillShade="BF"/>
+          </w:tcPr>
+          <w:p>
+            <w:pPr>
+              <w:jc w:val="center"/>
+              <w:rPr>
+                <w:b/>
+                <w:szCs w:val="24"/>
+              </w:rPr>
+            </w:pPr>
+            <w:r>
+              <w:rPr>
+                <w:b/>
+                <w:szCs w:val="24"/>
+              </w:rPr>
+              <w:t>Responsabilidades</w:t>
+            </w:r>
+          </w:p>
+        </w:tc>
+      </w:tr>
+      <w:tr>
+        <w:tc>
+          <w:tcPr>
+            <w:tcW w:w="2035" w:type="dxa"/>
+          </w:tcPr>
+          <w:p>
+            <w:r>
+              <w:rPr>
+                <w:rFonts w:ascii="Arial" w:hAnsi="Arial"/>
+                <w:sz w:val="20"/>
+              </w:rPr>
+              <w:t>Gerente do Projeto</w:t>
+            </w:r>
+          </w:p>
+        </w:tc>
+        <w:tc>
+          <w:tcPr>
+            <w:tcW w:w="6754" w:type="dxa"/>
+          </w:tcPr>
+          <w:p>
+            <w:pPr>
+              <w:jc w:val="center"/>
+            </w:pPr>
+            <w:r>
+              <w:rPr>
+                <w:rFonts w:ascii="Arial" w:hAnsi="Arial"/>
+                <w:sz w:val="20"/>
+              </w:rPr>
+              <w:t xml:space="preserve">Executar todas as atividades do processo de Gerência de Configuração previstos na </w:t>
+            </w:r>
+            <w:r>
+              <w:rPr>
+                <w:rFonts w:ascii="Arial" w:hAnsi="Arial"/>
+                <w:sz w:val="20"/>
+              </w:rPr>
+              <w:t>IEEE 828-2012</w:t>
+            </w:r>
+            <w:r>
+              <w:rPr>
+                <w:rFonts w:ascii="Arial" w:hAnsi="Arial"/>
+                <w:sz w:val="20"/>
+              </w:rPr>
+              <w:t xml:space="preserve"> para os itens de configuração definidos</w:t>
             </w:r>
           </w:p>
         </w:tc>
@@ -5837,25 +5880,15 @@
     <w:p/>
     <w:p>
       <w:pPr>
-        <w:pStyle w:val="Ttulo2"/>
+        <w:pStyle w:val="Ttulo1"/>
       </w:pPr>
-      <w:bookmarkStart w:id="11" w:name="_Toc450847078"/>
-      <w:r>
-        <w:t>Organização e Responsabilidades</w:t>
-      </w:r>
-      <w:bookmarkEnd w:id="11"/>
-    </w:p>
-    <w:p>
-      <w:pPr>
-        <w:pStyle w:val="instrucaodepreenchimento"/>
-      </w:pPr>
-      <w:r>
-        <w:t xml:space="preserve"> </w:t>
+      <w:r>
+        <w:t>Repositórios</w:t>
       </w:r>
     </w:p>
     <w:tbl>
       <w:tblPr>
-        <w:tblW w:w="0" w:type="auto"/>
+        <w:tblW w:w="8511" w:type="dxa"/>
         <w:jc w:val="center"/>
         <w:tblBorders>
           <w:top w:val="single" w:sz="4" w:space="0" w:color="auto"/>
@@ -5869,8 +5902,8 @@
         <w:tblLook w:val="0000" w:firstRow="0" w:lastRow="0" w:firstColumn="0" w:lastColumn="0" w:noHBand="0" w:noVBand="0"/>
       </w:tblPr>
       <w:tblGrid>
-        <w:gridCol w:w="1888"/>
-        <w:gridCol w:w="2875"/>
+        <w:gridCol w:w="3114"/>
+        <w:gridCol w:w="5397"/>
       </w:tblGrid>
       <w:tr>
         <w:trPr>
@@ -5878,7 +5911,7 @@
         </w:trPr>
         <w:tc>
           <w:tcPr>
-            <w:tcW w:w="1888" w:type="dxa"/>
+            <w:tcW w:w="3114" w:type="dxa"/>
             <w:shd w:val="clear" w:color="auto" w:fill="AEAAAA" w:themeFill="background2" w:themeFillShade="BF"/>
           </w:tcPr>
           <w:p>
@@ -5894,14 +5927,13 @@
                 <w:b/>
                 <w:szCs w:val="24"/>
               </w:rPr>
-              <w:lastRenderedPageBreak/>
-              <w:t>Nome</w:t>
+              <w:t>Conteúdo</w:t>
             </w:r>
           </w:p>
         </w:tc>
         <w:tc>
           <w:tcPr>
-            <w:tcW w:w="2875" w:type="dxa"/>
+            <w:tcW w:w="5397" w:type="dxa"/>
             <w:shd w:val="clear" w:color="auto" w:fill="AEAAAA" w:themeFill="background2" w:themeFillShade="BF"/>
           </w:tcPr>
           <w:p>
@@ -5917,7 +5949,7 @@
                 <w:b/>
                 <w:szCs w:val="24"/>
               </w:rPr>
-              <w:t>Responsabilidades</w:t>
+              <w:t>Repositório</w:t>
             </w:r>
           </w:p>
         </w:tc>
@@ -5928,21 +5960,7 @@
         </w:trPr>
         <w:tc>
           <w:tcPr>
-            <w:tcW w:w="1888" w:type="dxa"/>
-          </w:tcPr>
-          <w:p>
-            <w:r>
-              <w:rPr>
-                <w:rFonts w:ascii="Arial" w:hAnsi="Arial"/>
-                <w:sz w:val="20"/>
-              </w:rPr>
-              <w:t>Gerente do Projeto</w:t>
-            </w:r>
-          </w:p>
-        </w:tc>
-        <w:tc>
-          <w:tcPr>
-            <w:tcW w:w="2875" w:type="dxa"/>
+            <w:tcW w:w="3114" w:type="dxa"/>
           </w:tcPr>
           <w:p>
             <w:pPr>
@@ -5953,142 +5971,23 @@
                 <w:rFonts w:ascii="Arial" w:hAnsi="Arial"/>
                 <w:sz w:val="20"/>
               </w:rPr>
-              <w:t xml:space="preserve">Executar todas as atividades do processo de Gerência de Configuração previstos na </w:t>
-            </w:r>
-            <w:r>
-              <w:rPr>
-                <w:rFonts w:ascii="Arial" w:hAnsi="Arial"/>
-                <w:sz w:val="20"/>
-              </w:rPr>
-              <w:t>IEEE 828-2012</w:t>
-            </w:r>
-            <w:r>
-              <w:rPr>
-                <w:rFonts w:ascii="Arial" w:hAnsi="Arial"/>
-                <w:sz w:val="20"/>
-              </w:rPr>
-              <w:t xml:space="preserve"> para os itens de configuração definidos</w:t>
-            </w:r>
-          </w:p>
-        </w:tc>
-      </w:tr>
-    </w:tbl>
-    <w:p>
-      <w:pPr>
-        <w:autoSpaceDE w:val="0"/>
-        <w:autoSpaceDN w:val="0"/>
-        <w:adjustRightInd w:val="0"/>
-        <w:spacing w:before="0" w:after="0"/>
-        <w:jc w:val="left"/>
-        <w:rPr>
-          <w:rFonts w:ascii="Times" w:hAnsi="Times"/>
-          <w:i/>
-          <w:iCs/>
-          <w:color w:val="0000FF"/>
-          <w:sz w:val="20"/>
-          <w:szCs w:val="24"/>
-        </w:rPr>
-      </w:pPr>
-    </w:p>
-    <w:p>
-      <w:pPr>
-        <w:pStyle w:val="Ttulo2"/>
-      </w:pPr>
-      <w:bookmarkStart w:id="12" w:name="_Toc450847079"/>
-      <w:r>
-        <w:t>Atividades e Cronograma Macro</w:t>
-      </w:r>
-      <w:bookmarkEnd w:id="12"/>
-    </w:p>
-    <w:p/>
-    <w:tbl>
-      <w:tblPr>
-        <w:tblW w:w="0" w:type="auto"/>
-        <w:jc w:val="center"/>
-        <w:tblBorders>
-          <w:top w:val="single" w:sz="4" w:space="0" w:color="auto"/>
-          <w:left w:val="single" w:sz="4" w:space="0" w:color="auto"/>
-          <w:bottom w:val="single" w:sz="4" w:space="0" w:color="auto"/>
-          <w:right w:val="single" w:sz="4" w:space="0" w:color="auto"/>
-          <w:insideH w:val="single" w:sz="4" w:space="0" w:color="auto"/>
-          <w:insideV w:val="single" w:sz="4" w:space="0" w:color="auto"/>
-        </w:tblBorders>
-        <w:tblLayout w:type="fixed"/>
-        <w:tblLook w:val="0000" w:firstRow="0" w:lastRow="0" w:firstColumn="0" w:lastColumn="0" w:noHBand="0" w:noVBand="0"/>
-      </w:tblPr>
-      <w:tblGrid>
-        <w:gridCol w:w="2972"/>
-        <w:gridCol w:w="2476"/>
-        <w:gridCol w:w="3177"/>
-      </w:tblGrid>
-      <w:tr>
-        <w:trPr>
-          <w:jc w:val="center"/>
-        </w:trPr>
-        <w:tc>
-          <w:tcPr>
-            <w:tcW w:w="2972" w:type="dxa"/>
-            <w:shd w:val="clear" w:color="auto" w:fill="AEAAAA" w:themeFill="background2" w:themeFillShade="BF"/>
-          </w:tcPr>
-          <w:p>
-            <w:pPr>
-              <w:jc w:val="center"/>
-              <w:rPr>
-                <w:b/>
-                <w:szCs w:val="24"/>
-              </w:rPr>
-            </w:pPr>
-            <w:r>
-              <w:rPr>
-                <w:b/>
-                <w:szCs w:val="24"/>
-              </w:rPr>
-              <w:t>Atividade</w:t>
+              <w:t xml:space="preserve">Código Fonte e Documentação </w:t>
             </w:r>
           </w:p>
         </w:tc>
         <w:tc>
           <w:tcPr>
-            <w:tcW w:w="2476" w:type="dxa"/>
-            <w:shd w:val="clear" w:color="auto" w:fill="AEAAAA" w:themeFill="background2" w:themeFillShade="BF"/>
+            <w:tcW w:w="5397" w:type="dxa"/>
           </w:tcPr>
           <w:p>
-            <w:pPr>
-              <w:jc w:val="center"/>
-              <w:rPr>
-                <w:b/>
-                <w:szCs w:val="24"/>
-              </w:rPr>
-            </w:pPr>
-            <w:r>
-              <w:rPr>
-                <w:b/>
-                <w:szCs w:val="24"/>
-              </w:rPr>
-              <w:t>Responsabilidade</w:t>
-            </w:r>
-          </w:p>
-        </w:tc>
-        <w:tc>
-          <w:tcPr>
-            <w:tcW w:w="3177" w:type="dxa"/>
-            <w:shd w:val="clear" w:color="auto" w:fill="AEAAAA" w:themeFill="background2" w:themeFillShade="BF"/>
-          </w:tcPr>
-          <w:p>
-            <w:pPr>
-              <w:jc w:val="center"/>
-              <w:rPr>
-                <w:b/>
-                <w:szCs w:val="24"/>
-              </w:rPr>
-            </w:pPr>
-            <w:r>
-              <w:rPr>
-                <w:b/>
-                <w:szCs w:val="24"/>
-              </w:rPr>
-              <w:t>Data Término</w:t>
-            </w:r>
+            <w:hyperlink r:id="rId9" w:history="1">
+              <w:r>
+                <w:rPr>
+                  <w:rStyle w:val="Hyperlink"/>
+                </w:rPr>
+                <w:t>https://github.com/NikolasMatias/PGP-2016</w:t>
+              </w:r>
+            </w:hyperlink>
           </w:p>
         </w:tc>
       </w:tr>
@@ -6098,133 +5997,36 @@
         </w:trPr>
         <w:tc>
           <w:tcPr>
-            <w:tcW w:w="2972" w:type="dxa"/>
+            <w:tcW w:w="3114" w:type="dxa"/>
           </w:tcPr>
           <w:p>
             <w:pPr>
               <w:jc w:val="center"/>
+              <w:rPr>
+                <w:rFonts w:ascii="Arial" w:hAnsi="Arial"/>
+                <w:sz w:val="20"/>
+              </w:rPr>
             </w:pPr>
             <w:r>
               <w:rPr>
                 <w:rFonts w:ascii="Arial" w:hAnsi="Arial"/>
                 <w:sz w:val="20"/>
               </w:rPr>
-              <w:t xml:space="preserve">Geração do </w:t>
-            </w:r>
-            <w:r>
-              <w:rPr>
-                <w:rFonts w:ascii="Arial" w:hAnsi="Arial"/>
-                <w:i/>
-                <w:sz w:val="20"/>
-              </w:rPr>
-              <w:t>release</w:t>
-            </w:r>
-            <w:r>
-              <w:rPr>
-                <w:rFonts w:ascii="Arial" w:hAnsi="Arial"/>
-                <w:sz w:val="20"/>
-              </w:rPr>
-              <w:t xml:space="preserve"> 0.1.0 </w:t>
+              <w:t>Dropbox da Disciplina</w:t>
             </w:r>
           </w:p>
         </w:tc>
         <w:tc>
           <w:tcPr>
-            <w:tcW w:w="2476" w:type="dxa"/>
-          </w:tcPr>
-          <w:p>
-            <w:r>
-              <w:rPr>
-                <w:rFonts w:ascii="Arial" w:hAnsi="Arial"/>
-                <w:sz w:val="20"/>
-              </w:rPr>
-              <w:t>Gerente do Projeto</w:t>
-            </w:r>
-          </w:p>
-        </w:tc>
-        <w:tc>
-          <w:tcPr>
-            <w:tcW w:w="3177" w:type="dxa"/>
+            <w:tcW w:w="5397" w:type="dxa"/>
           </w:tcPr>
           <w:p>
             <w:pPr>
-              <w:jc w:val="center"/>
-            </w:pPr>
-            <w:r>
               <w:rPr>
                 <w:rFonts w:ascii="Arial" w:hAnsi="Arial"/>
                 <w:sz w:val="20"/>
               </w:rPr>
-              <w:t xml:space="preserve"> 13/05/2016</w:t>
-            </w:r>
-          </w:p>
-        </w:tc>
-      </w:tr>
-      <w:tr>
-        <w:trPr>
-          <w:jc w:val="center"/>
-        </w:trPr>
-        <w:tc>
-          <w:tcPr>
-            <w:tcW w:w="2972" w:type="dxa"/>
-          </w:tcPr>
-          <w:p>
-            <w:pPr>
-              <w:jc w:val="center"/>
             </w:pPr>
-            <w:r>
-              <w:rPr>
-                <w:rFonts w:ascii="Arial" w:hAnsi="Arial"/>
-                <w:sz w:val="20"/>
-              </w:rPr>
-              <w:t xml:space="preserve">Geração do </w:t>
-            </w:r>
-            <w:r>
-              <w:rPr>
-                <w:rFonts w:ascii="Arial" w:hAnsi="Arial"/>
-                <w:i/>
-                <w:sz w:val="20"/>
-              </w:rPr>
-              <w:t>release</w:t>
-            </w:r>
-            <w:r>
-              <w:rPr>
-                <w:rFonts w:ascii="Arial" w:hAnsi="Arial"/>
-                <w:sz w:val="20"/>
-              </w:rPr>
-              <w:t xml:space="preserve"> 0.2.0</w:t>
-            </w:r>
-          </w:p>
-        </w:tc>
-        <w:tc>
-          <w:tcPr>
-            <w:tcW w:w="2476" w:type="dxa"/>
-          </w:tcPr>
-          <w:p>
-            <w:r>
-              <w:rPr>
-                <w:rFonts w:ascii="Arial" w:hAnsi="Arial"/>
-                <w:sz w:val="20"/>
-              </w:rPr>
-              <w:t>Gerente do Projeto</w:t>
-            </w:r>
-          </w:p>
-        </w:tc>
-        <w:tc>
-          <w:tcPr>
-            <w:tcW w:w="3177" w:type="dxa"/>
-          </w:tcPr>
-          <w:p>
-            <w:pPr>
-              <w:jc w:val="center"/>
-            </w:pPr>
-            <w:r>
-              <w:rPr>
-                <w:rFonts w:ascii="Arial" w:hAnsi="Arial"/>
-                <w:sz w:val="20"/>
-              </w:rPr>
-              <w:t xml:space="preserve"> 20/05/2016</w:t>
-            </w:r>
           </w:p>
         </w:tc>
       </w:tr>
@@ -6232,73 +6034,38 @@
     <w:p/>
     <w:p>
       <w:pPr>
-        <w:pStyle w:val="Ttulo2"/>
+        <w:pStyle w:val="Ttulo1"/>
       </w:pPr>
-      <w:bookmarkStart w:id="13" w:name="_Toc450847080"/>
-      <w:r>
-        <w:t>Estrutura do repositório</w:t>
-      </w:r>
-      <w:bookmarkEnd w:id="13"/>
+      <w:r>
+        <w:t>Auditoria</w:t>
+      </w:r>
     </w:p>
     <w:p>
       <w:r>
-        <w:t>A estrutura de armazenamentos dos itens de configuração no repositório do projeto está definida no diagrama a seguir. A estrutura deve ser seguida na inserção e/ou atualização de qualquer item.</w:t>
+        <w:t xml:space="preserve">Ao final de cada Sprint deve ser feita a auditoria de configuração, visando verificar se os procedimentos e diretrizes estão sendo seguidos de forma correta e adequada, bem como se os itens de configuração e as </w:t>
+      </w:r>
+      <w:r>
+        <w:rPr>
+          <w:i/>
+        </w:rPr>
+        <w:t>baselines</w:t>
+      </w:r>
+      <w:r>
+        <w:t xml:space="preserve"> estão íntegras, corretas e consistentes. </w:t>
       </w:r>
     </w:p>
     <w:p>
       <w:r>
-        <w:rPr>
-          <w:noProof/>
-        </w:rPr>
-        <w:drawing>
-          <wp:inline distT="0" distB="0" distL="0" distR="0" wp14:anchorId="4BC5B20C" wp14:editId="7A4C5238">
-            <wp:extent cx="5372100" cy="3769995"/>
-            <wp:effectExtent l="0" t="0" r="0" b="1905"/>
-            <wp:docPr id="1" name="Imagem 1"/>
-            <wp:cNvGraphicFramePr>
-              <a:graphicFrameLocks xmlns:a="http://schemas.openxmlformats.org/drawingml/2006/main" noChangeAspect="1"/>
-            </wp:cNvGraphicFramePr>
-            <a:graphic xmlns:a="http://schemas.openxmlformats.org/drawingml/2006/main">
-              <a:graphicData uri="http://schemas.openxmlformats.org/drawingml/2006/picture">
-                <pic:pic xmlns:pic="http://schemas.openxmlformats.org/drawingml/2006/picture">
-                  <pic:nvPicPr>
-                    <pic:cNvPr id="1" name="repo_structure_gps_2016.png"/>
-                    <pic:cNvPicPr/>
-                  </pic:nvPicPr>
-                  <pic:blipFill rotWithShape="1">
-                    <a:blip r:embed="rId7">
-                      <a:extLst>
-                        <a:ext uri="{28A0092B-C50C-407E-A947-70E740481C1C}">
-                          <a14:useLocalDpi xmlns:a14="http://schemas.microsoft.com/office/drawing/2010/main" val="0"/>
-                        </a:ext>
-                      </a:extLst>
-                    </a:blip>
-                    <a:srcRect r="6725"/>
-                    <a:stretch/>
-                  </pic:blipFill>
-                  <pic:spPr bwMode="auto">
-                    <a:xfrm>
-                      <a:off x="0" y="0"/>
-                      <a:ext cx="5372100" cy="3769995"/>
-                    </a:xfrm>
-                    <a:prstGeom prst="rect">
-                      <a:avLst/>
-                    </a:prstGeom>
-                    <a:ln>
-                      <a:noFill/>
-                    </a:ln>
-                    <a:extLst>
-                      <a:ext uri="{53640926-AAD7-44D8-BBD7-CCE9431645EC}">
-                        <a14:shadowObscured xmlns:a14="http://schemas.microsoft.com/office/drawing/2010/main"/>
-                      </a:ext>
-                    </a:extLst>
-                  </pic:spPr>
-                </pic:pic>
-              </a:graphicData>
-            </a:graphic>
-          </wp:inline>
-        </w:drawing>
-      </w:r>
+        <w:t>A auditoria será realizada pelo Gerente de Qualidade através de um checklist com itens pré-definidos.</w:t>
+      </w:r>
+      <w:r>
+        <w:t xml:space="preserve"> Essa checklist pode ser acessada no link abaixo:</w:t>
+      </w:r>
+    </w:p>
+    <w:p>
+      <w:pPr>
+        <w:jc w:val="center"/>
+      </w:pPr>
     </w:p>
     <w:sectPr>
       <w:pgSz w:w="11906" w:h="16838"/>
@@ -6308,6 +6075,56 @@
     </w:sectPr>
   </w:body>
 </w:document>
+</file>
+
+<file path=word/endnotes.xml><?xml version="1.0" encoding="utf-8"?>
+<w:endnotes xmlns:wpc="http://schemas.microsoft.com/office/word/2010/wordprocessingCanvas" xmlns:cx="http://schemas.microsoft.com/office/drawing/2014/chartex" xmlns:cx1="http://schemas.microsoft.com/office/drawing/2015/9/8/chartex" xmlns:cx2="http://schemas.microsoft.com/office/drawing/2015/10/21/chartex" xmlns:mc="http://schemas.openxmlformats.org/markup-compatibility/2006" xmlns:o="urn:schemas-microsoft-com:office:office" xmlns:r="http://schemas.openxmlformats.org/officeDocument/2006/relationships" xmlns:m="http://schemas.openxmlformats.org/officeDocument/2006/math" xmlns:v="urn:schemas-microsoft-com:vml" xmlns:wp14="http://schemas.microsoft.com/office/word/2010/wordprocessingDrawing" xmlns:wp="http://schemas.openxmlformats.org/drawingml/2006/wordprocessingDrawing" xmlns:w10="urn:schemas-microsoft-com:office:word" xmlns:w="http://schemas.openxmlformats.org/wordprocessingml/2006/main" xmlns:w14="http://schemas.microsoft.com/office/word/2010/wordml" xmlns:w15="http://schemas.microsoft.com/office/word/2012/wordml" xmlns:w16se="http://schemas.microsoft.com/office/word/2015/wordml/symex" xmlns:wpg="http://schemas.microsoft.com/office/word/2010/wordprocessingGroup" xmlns:wpi="http://schemas.microsoft.com/office/word/2010/wordprocessingInk" xmlns:wne="http://schemas.microsoft.com/office/word/2006/wordml" xmlns:wps="http://schemas.microsoft.com/office/word/2010/wordprocessingShape" mc:Ignorable="w14 w15 w16se wp14">
+  <w:endnote w:type="separator" w:id="-1">
+    <w:p>
+      <w:pPr>
+        <w:spacing w:before="0" w:after="0"/>
+      </w:pPr>
+      <w:r>
+        <w:separator/>
+      </w:r>
+    </w:p>
+  </w:endnote>
+  <w:endnote w:type="continuationSeparator" w:id="0">
+    <w:p>
+      <w:pPr>
+        <w:spacing w:before="0" w:after="0"/>
+      </w:pPr>
+      <w:r>
+        <w:continuationSeparator/>
+      </w:r>
+    </w:p>
+  </w:endnote>
+</w:endnotes>
+</file>
+
+<file path=word/footnotes.xml><?xml version="1.0" encoding="utf-8"?>
+<w:footnotes xmlns:wpc="http://schemas.microsoft.com/office/word/2010/wordprocessingCanvas" xmlns:cx="http://schemas.microsoft.com/office/drawing/2014/chartex" xmlns:cx1="http://schemas.microsoft.com/office/drawing/2015/9/8/chartex" xmlns:cx2="http://schemas.microsoft.com/office/drawing/2015/10/21/chartex" xmlns:mc="http://schemas.openxmlformats.org/markup-compatibility/2006" xmlns:o="urn:schemas-microsoft-com:office:office" xmlns:r="http://schemas.openxmlformats.org/officeDocument/2006/relationships" xmlns:m="http://schemas.openxmlformats.org/officeDocument/2006/math" xmlns:v="urn:schemas-microsoft-com:vml" xmlns:wp14="http://schemas.microsoft.com/office/word/2010/wordprocessingDrawing" xmlns:wp="http://schemas.openxmlformats.org/drawingml/2006/wordprocessingDrawing" xmlns:w10="urn:schemas-microsoft-com:office:word" xmlns:w="http://schemas.openxmlformats.org/wordprocessingml/2006/main" xmlns:w14="http://schemas.microsoft.com/office/word/2010/wordml" xmlns:w15="http://schemas.microsoft.com/office/word/2012/wordml" xmlns:w16se="http://schemas.microsoft.com/office/word/2015/wordml/symex" xmlns:wpg="http://schemas.microsoft.com/office/word/2010/wordprocessingGroup" xmlns:wpi="http://schemas.microsoft.com/office/word/2010/wordprocessingInk" xmlns:wne="http://schemas.microsoft.com/office/word/2006/wordml" xmlns:wps="http://schemas.microsoft.com/office/word/2010/wordprocessingShape" mc:Ignorable="w14 w15 w16se wp14">
+  <w:footnote w:type="separator" w:id="-1">
+    <w:p>
+      <w:pPr>
+        <w:spacing w:before="0" w:after="0"/>
+      </w:pPr>
+      <w:r>
+        <w:separator/>
+      </w:r>
+    </w:p>
+  </w:footnote>
+  <w:footnote w:type="continuationSeparator" w:id="0">
+    <w:p>
+      <w:pPr>
+        <w:spacing w:before="0" w:after="0"/>
+      </w:pPr>
+      <w:r>
+        <w:continuationSeparator/>
+      </w:r>
+    </w:p>
+  </w:footnote>
+</w:footnotes>
 </file>
 
 <file path=word/numbering.xml><?xml version="1.0" encoding="utf-8"?>
@@ -6563,6 +6380,7 @@
     <w:lsdException w:name="HTML Sample" w:semiHidden="1" w:unhideWhenUsed="1"/>
     <w:lsdException w:name="HTML Typewriter" w:semiHidden="1" w:unhideWhenUsed="1"/>
     <w:lsdException w:name="HTML Variable" w:semiHidden="1" w:unhideWhenUsed="1"/>
+    <w:lsdException w:name="Normal Table" w:semiHidden="1" w:unhideWhenUsed="1"/>
     <w:lsdException w:name="annotation subject" w:semiHidden="1" w:unhideWhenUsed="1"/>
     <w:lsdException w:name="No List" w:semiHidden="1" w:unhideWhenUsed="1"/>
     <w:lsdException w:name="Outline List 1" w:semiHidden="1" w:unhideWhenUsed="1"/>
@@ -6609,8 +6427,10 @@
     <w:lsdException w:name="Table Subtle 2" w:semiHidden="1" w:unhideWhenUsed="1"/>
     <w:lsdException w:name="Table Web 1" w:semiHidden="1" w:unhideWhenUsed="1"/>
     <w:lsdException w:name="Table Web 2" w:semiHidden="1" w:unhideWhenUsed="1"/>
+    <w:lsdException w:name="Table Web 3" w:semiHidden="1" w:unhideWhenUsed="1"/>
     <w:lsdException w:name="Balloon Text" w:semiHidden="1" w:unhideWhenUsed="1"/>
     <w:lsdException w:name="Table Grid" w:uiPriority="39"/>
+    <w:lsdException w:name="Table Theme" w:semiHidden="1" w:unhideWhenUsed="1"/>
     <w:lsdException w:name="Placeholder Text" w:semiHidden="1"/>
     <w:lsdException w:name="No Spacing" w:uiPriority="1" w:qFormat="1"/>
     <w:lsdException w:name="Light Shading" w:uiPriority="60"/>
@@ -7262,6 +7082,92 @@
       <w:lang w:eastAsia="pt-BR"/>
     </w:rPr>
   </w:style>
+  <w:style w:type="table" w:styleId="Tabelacomgrade">
+    <w:name w:val="Table Grid"/>
+    <w:basedOn w:val="Tabelanormal"/>
+    <w:uiPriority w:val="39"/>
+    <w:rsid w:val="00615F0A"/>
+    <w:pPr>
+      <w:spacing w:after="0" w:line="240" w:lineRule="auto"/>
+    </w:pPr>
+    <w:tblPr>
+      <w:tblBorders>
+        <w:top w:val="single" w:sz="4" w:space="0" w:color="auto"/>
+        <w:left w:val="single" w:sz="4" w:space="0" w:color="auto"/>
+        <w:bottom w:val="single" w:sz="4" w:space="0" w:color="auto"/>
+        <w:right w:val="single" w:sz="4" w:space="0" w:color="auto"/>
+        <w:insideH w:val="single" w:sz="4" w:space="0" w:color="auto"/>
+        <w:insideV w:val="single" w:sz="4" w:space="0" w:color="auto"/>
+      </w:tblBorders>
+    </w:tblPr>
+  </w:style>
+  <w:style w:type="character" w:styleId="Hyperlink">
+    <w:name w:val="Hyperlink"/>
+    <w:basedOn w:val="Fontepargpadro"/>
+    <w:uiPriority w:val="99"/>
+    <w:unhideWhenUsed/>
+    <w:rsid w:val="00D95CF6"/>
+    <w:rPr>
+      <w:color w:val="0563C1" w:themeColor="hyperlink"/>
+      <w:u w:val="single"/>
+    </w:rPr>
+  </w:style>
+  <w:style w:type="paragraph" w:styleId="Cabealho">
+    <w:name w:val="header"/>
+    <w:basedOn w:val="Normal"/>
+    <w:link w:val="CabealhoChar"/>
+    <w:uiPriority w:val="99"/>
+    <w:unhideWhenUsed/>
+    <w:rsid w:val="00D95CF6"/>
+    <w:pPr>
+      <w:tabs>
+        <w:tab w:val="center" w:pos="4252"/>
+        <w:tab w:val="right" w:pos="8504"/>
+      </w:tabs>
+      <w:spacing w:before="0" w:after="0"/>
+    </w:pPr>
+  </w:style>
+  <w:style w:type="character" w:customStyle="1" w:styleId="CabealhoChar">
+    <w:name w:val="Cabeçalho Char"/>
+    <w:basedOn w:val="Fontepargpadro"/>
+    <w:link w:val="Cabealho"/>
+    <w:uiPriority w:val="99"/>
+    <w:rsid w:val="00D95CF6"/>
+    <w:rPr>
+      <w:rFonts w:ascii="Times New Roman" w:eastAsia="Times New Roman" w:hAnsi="Times New Roman" w:cs="Times New Roman"/>
+      <w:sz w:val="24"/>
+      <w:szCs w:val="20"/>
+      <w:lang w:eastAsia="pt-BR"/>
+    </w:rPr>
+  </w:style>
+  <w:style w:type="paragraph" w:styleId="Rodap">
+    <w:name w:val="footer"/>
+    <w:basedOn w:val="Normal"/>
+    <w:link w:val="RodapChar"/>
+    <w:uiPriority w:val="99"/>
+    <w:unhideWhenUsed/>
+    <w:rsid w:val="00D95CF6"/>
+    <w:pPr>
+      <w:tabs>
+        <w:tab w:val="center" w:pos="4252"/>
+        <w:tab w:val="right" w:pos="8504"/>
+      </w:tabs>
+      <w:spacing w:before="0" w:after="0"/>
+    </w:pPr>
+  </w:style>
+  <w:style w:type="character" w:customStyle="1" w:styleId="RodapChar">
+    <w:name w:val="Rodapé Char"/>
+    <w:basedOn w:val="Fontepargpadro"/>
+    <w:link w:val="Rodap"/>
+    <w:uiPriority w:val="99"/>
+    <w:rsid w:val="00D95CF6"/>
+    <w:rPr>
+      <w:rFonts w:ascii="Times New Roman" w:eastAsia="Times New Roman" w:hAnsi="Times New Roman" w:cs="Times New Roman"/>
+      <w:sz w:val="24"/>
+      <w:szCs w:val="20"/>
+      <w:lang w:eastAsia="pt-BR"/>
+    </w:rPr>
+  </w:style>
 </w:styles>
 </file>
 

</xml_diff>